<commit_message>
Add class data exp and sensor
</commit_message>
<xml_diff>
--- a/documentation/SNEII/WMaj_PLach_sneii_artykku_25_04.docx
+++ b/documentation/SNEII/WMaj_PLach_sneii_artykku_25_04.docx
@@ -679,7 +679,7 @@
                 <wp:positionV relativeFrom="paragraph">
                   <wp:posOffset>41275</wp:posOffset>
                 </wp:positionV>
-                <wp:extent cx="2679700" cy="2713990"/>
+                <wp:extent cx="2680335" cy="2714625"/>
                 <wp:effectExtent l="0" t="0" r="0" b="0"/>
                 <wp:wrapSquare wrapText="largest"/>
                 <wp:docPr id="1" name="Ramka1"/>
@@ -690,7 +690,7 @@
                       <wps:spPr>
                         <a:xfrm>
                           <a:off x="0" y="0"/>
-                          <a:ext cx="2679120" cy="2713320"/>
+                          <a:ext cx="2679840" cy="2714040"/>
                         </a:xfrm>
                         <a:prstGeom prst="rect">
                           <a:avLst/>
@@ -817,7 +817,7 @@
                           </w:p>
                         </w:txbxContent>
                       </wps:txbx>
-                      <wps:bodyPr lIns="0" rIns="0" tIns="0" bIns="0">
+                      <wps:bodyPr lIns="0" rIns="0" tIns="0" bIns="0" anchor="t">
                         <a:noAutofit/>
                       </wps:bodyPr>
                     </wps:wsp>
@@ -828,7 +828,7 @@
           </mc:Choice>
           <mc:Fallback>
             <w:pict>
-              <v:rect id="shape_0" ID="Ramka1" fillcolor="white" stroked="f" style="position:absolute;margin-left:73.25pt;margin-top:3.25pt;width:210.9pt;height:213.6pt;mso-wrap-style:square;v-text-anchor:top">
+              <v:rect id="shape_0" ID="Ramka1" path="m0,0l-2147483645,0l-2147483645,-2147483646l0,-2147483646xe" fillcolor="white" stroked="f" o:allowincell="f" style="position:absolute;margin-left:73.25pt;margin-top:3.25pt;width:210.95pt;height:213.65pt;mso-wrap-style:square;v-text-anchor:top">
                 <v:fill o:detectmouseclick="t" type="solid" color2="black"/>
                 <v:stroke color="#3465a4" joinstyle="round" endcap="flat"/>
                 <v:textbox>
@@ -861,7 +861,7 @@
                                     </pic:cNvPicPr>
                                   </pic:nvPicPr>
                                   <pic:blipFill>
-                                    <a:blip r:embed="rId2"/>
+                                    <a:blip r:embed="rId3"/>
                                     <a:stretch>
                                       <a:fillRect/>
                                     </a:stretch>
@@ -1223,7 +1223,7 @@
         <mc:AlternateContent>
           <mc:Choice Requires="wps">
             <w:drawing>
-              <wp:anchor behindDoc="0" distT="0" distB="0" distL="0" distR="0" simplePos="0" locked="0" layoutInCell="0" allowOverlap="1" relativeHeight="3">
+              <wp:anchor behindDoc="0" distT="0" distB="0" distL="0" distR="0" simplePos="0" locked="0" layoutInCell="0" allowOverlap="1" relativeHeight="4">
                 <wp:simplePos x="0" y="0"/>
                 <wp:positionH relativeFrom="column">
                   <wp:align>center</wp:align>
@@ -1231,7 +1231,7 @@
                 <wp:positionV relativeFrom="paragraph">
                   <wp:posOffset>635</wp:posOffset>
                 </wp:positionV>
-                <wp:extent cx="2679700" cy="2904490"/>
+                <wp:extent cx="2680335" cy="2905125"/>
                 <wp:effectExtent l="0" t="0" r="0" b="0"/>
                 <wp:wrapTopAndBottom/>
                 <wp:docPr id="5" name="Ramka2"/>
@@ -1242,7 +1242,7 @@
                       <wps:spPr>
                         <a:xfrm>
                           <a:off x="0" y="0"/>
-                          <a:ext cx="2679120" cy="2903760"/>
+                          <a:ext cx="2679840" cy="2904480"/>
                         </a:xfrm>
                         <a:prstGeom prst="rect">
                           <a:avLst/>
@@ -1291,7 +1291,7 @@
                                           </pic:cNvPicPr>
                                         </pic:nvPicPr>
                                         <pic:blipFill>
-                                          <a:blip r:embed="rId3"/>
+                                          <a:blip r:embed="rId4"/>
                                           <a:stretch>
                                             <a:fillRect/>
                                           </a:stretch>
@@ -1370,7 +1370,7 @@
                           </w:p>
                         </w:txbxContent>
                       </wps:txbx>
-                      <wps:bodyPr lIns="0" rIns="0" tIns="0" bIns="0">
+                      <wps:bodyPr lIns="0" rIns="0" tIns="0" bIns="0" anchor="t">
                         <a:noAutofit/>
                       </wps:bodyPr>
                     </wps:wsp>
@@ -1381,7 +1381,7 @@
           </mc:Choice>
           <mc:Fallback>
             <w:pict>
-              <v:rect id="shape_0" ID="Ramka2" fillcolor="white" stroked="f" style="position:absolute;margin-left:73.1pt;margin-top:0.05pt;width:210.9pt;height:228.6pt;mso-wrap-style:square;v-text-anchor:top;mso-position-horizontal:center">
+              <v:rect id="shape_0" ID="Ramka2" path="m0,0l-2147483645,0l-2147483645,-2147483646l0,-2147483646xe" fillcolor="white" stroked="f" o:allowincell="f" style="position:absolute;margin-left:73.1pt;margin-top:0.05pt;width:210.95pt;height:228.65pt;mso-wrap-style:square;v-text-anchor:top;mso-position-horizontal:center">
                 <v:fill o:detectmouseclick="t" type="solid" color2="black"/>
                 <v:stroke color="#3465a4" joinstyle="round" endcap="flat"/>
                 <v:textbox>
@@ -1415,7 +1415,7 @@
                                     </pic:cNvPicPr>
                                   </pic:nvPicPr>
                                   <pic:blipFill>
-                                    <a:blip r:embed="rId3"/>
+                                    <a:blip r:embed="rId5"/>
                                     <a:stretch>
                                       <a:fillRect/>
                                     </a:stretch>
@@ -1552,7 +1552,7 @@
         <mc:AlternateContent>
           <mc:Choice Requires="wps">
             <w:drawing>
-              <wp:anchor behindDoc="0" distT="0" distB="0" distL="0" distR="0" simplePos="0" locked="0" layoutInCell="0" allowOverlap="1" relativeHeight="4">
+              <wp:anchor behindDoc="0" distT="0" distB="0" distL="0" distR="0" simplePos="0" locked="0" layoutInCell="0" allowOverlap="1" relativeHeight="6">
                 <wp:simplePos x="0" y="0"/>
                 <wp:positionH relativeFrom="column">
                   <wp:align>center</wp:align>
@@ -1560,7 +1560,7 @@
                 <wp:positionV relativeFrom="paragraph">
                   <wp:posOffset>635</wp:posOffset>
                 </wp:positionV>
-                <wp:extent cx="2346325" cy="2332990"/>
+                <wp:extent cx="2346960" cy="2333625"/>
                 <wp:effectExtent l="0" t="0" r="0" b="0"/>
                 <wp:wrapTopAndBottom/>
                 <wp:docPr id="9" name="Ramka3"/>
@@ -1571,7 +1571,7 @@
                       <wps:spPr>
                         <a:xfrm>
                           <a:off x="0" y="0"/>
-                          <a:ext cx="2345760" cy="2332440"/>
+                          <a:ext cx="2346480" cy="2333160"/>
                         </a:xfrm>
                         <a:prstGeom prst="rect">
                           <a:avLst/>
@@ -1621,7 +1621,7 @@
                                           </pic:cNvPicPr>
                                         </pic:nvPicPr>
                                         <pic:blipFill>
-                                          <a:blip r:embed="rId4"/>
+                                          <a:blip r:embed="rId6"/>
                                           <a:stretch>
                                             <a:fillRect/>
                                           </a:stretch>
@@ -1702,7 +1702,7 @@
                           </w:p>
                         </w:txbxContent>
                       </wps:txbx>
-                      <wps:bodyPr lIns="0" rIns="0" tIns="0" bIns="0">
+                      <wps:bodyPr lIns="0" rIns="0" tIns="0" bIns="0" anchor="t">
                         <a:noAutofit/>
                       </wps:bodyPr>
                     </wps:wsp>
@@ -1713,7 +1713,7 @@
           </mc:Choice>
           <mc:Fallback>
             <w:pict>
-              <v:rect id="shape_0" ID="Ramka3" fillcolor="white" stroked="f" style="position:absolute;margin-left:86.25pt;margin-top:0.05pt;width:184.65pt;height:183.6pt;mso-wrap-style:square;v-text-anchor:top;mso-position-horizontal:center">
+              <v:rect id="shape_0" ID="Ramka3" path="m0,0l-2147483645,0l-2147483645,-2147483646l0,-2147483646xe" fillcolor="white" stroked="f" o:allowincell="f" style="position:absolute;margin-left:86.2pt;margin-top:0.05pt;width:184.7pt;height:183.65pt;mso-wrap-style:square;v-text-anchor:top;mso-position-horizontal:center">
                 <v:fill o:detectmouseclick="t" type="solid" color2="black"/>
                 <v:stroke color="#3465a4" joinstyle="round" endcap="flat"/>
                 <v:textbox>
@@ -1748,7 +1748,7 @@
                                     </pic:cNvPicPr>
                                   </pic:nvPicPr>
                                   <pic:blipFill>
-                                    <a:blip r:embed="rId4"/>
+                                    <a:blip r:embed="rId7"/>
                                     <a:stretch>
                                       <a:fillRect/>
                                     </a:stretch>
@@ -2702,7 +2702,7 @@
         <mc:AlternateContent>
           <mc:Choice Requires="wps">
             <w:drawing>
-              <wp:anchor behindDoc="0" distT="0" distB="0" distL="0" distR="0" simplePos="0" locked="0" layoutInCell="0" allowOverlap="1" relativeHeight="5">
+              <wp:anchor behindDoc="0" distT="0" distB="0" distL="0" distR="0" simplePos="0" locked="0" layoutInCell="0" allowOverlap="1" relativeHeight="8">
                 <wp:simplePos x="0" y="0"/>
                 <wp:positionH relativeFrom="column">
                   <wp:posOffset>328930</wp:posOffset>
@@ -2710,7 +2710,7 @@
                 <wp:positionV relativeFrom="paragraph">
                   <wp:posOffset>17145</wp:posOffset>
                 </wp:positionV>
-                <wp:extent cx="3880485" cy="2910840"/>
+                <wp:extent cx="3881120" cy="2911475"/>
                 <wp:effectExtent l="0" t="0" r="0" b="0"/>
                 <wp:wrapTopAndBottom/>
                 <wp:docPr id="13" name="Ramka4"/>
@@ -2721,7 +2721,7 @@
                       <wps:spPr>
                         <a:xfrm>
                           <a:off x="0" y="0"/>
-                          <a:ext cx="3879720" cy="2910240"/>
+                          <a:ext cx="3880440" cy="2910960"/>
                         </a:xfrm>
                         <a:prstGeom prst="rect">
                           <a:avLst/>
@@ -2771,7 +2771,7 @@
                                           </pic:cNvPicPr>
                                         </pic:nvPicPr>
                                         <pic:blipFill>
-                                          <a:blip r:embed="rId5"/>
+                                          <a:blip r:embed="rId8"/>
                                           <a:stretch>
                                             <a:fillRect/>
                                           </a:stretch>
@@ -2869,7 +2869,7 @@
                           </w:p>
                         </w:txbxContent>
                       </wps:txbx>
-                      <wps:bodyPr lIns="0" rIns="0" tIns="0" bIns="0">
+                      <wps:bodyPr lIns="0" rIns="0" tIns="0" bIns="0" anchor="t">
                         <a:noAutofit/>
                       </wps:bodyPr>
                     </wps:wsp>
@@ -2880,7 +2880,7 @@
           </mc:Choice>
           <mc:Fallback>
             <w:pict>
-              <v:rect id="shape_0" ID="Ramka4" fillcolor="white" stroked="f" style="position:absolute;margin-left:25.9pt;margin-top:1.35pt;width:305.45pt;height:229.1pt;mso-wrap-style:square;v-text-anchor:top">
+              <v:rect id="shape_0" ID="Ramka4" path="m0,0l-2147483645,0l-2147483645,-2147483646l0,-2147483646xe" fillcolor="white" stroked="f" o:allowincell="f" style="position:absolute;margin-left:25.9pt;margin-top:1.35pt;width:305.5pt;height:229.15pt;mso-wrap-style:square;v-text-anchor:top">
                 <v:fill o:detectmouseclick="t" type="solid" color2="black"/>
                 <v:stroke color="#3465a4" joinstyle="round" endcap="flat"/>
                 <v:textbox>
@@ -2915,7 +2915,7 @@
                                     </pic:cNvPicPr>
                                   </pic:nvPicPr>
                                   <pic:blipFill>
-                                    <a:blip r:embed="rId5"/>
+                                    <a:blip r:embed="rId9"/>
                                     <a:stretch>
                                       <a:fillRect/>
                                     </a:stretch>
@@ -3053,7 +3053,7 @@
         <mc:AlternateContent>
           <mc:Choice Requires="wps">
             <w:drawing>
-              <wp:anchor behindDoc="0" distT="0" distB="0" distL="0" distR="0" simplePos="0" locked="0" layoutInCell="0" allowOverlap="1" relativeHeight="6">
+              <wp:anchor behindDoc="0" distT="0" distB="0" distL="0" distR="0" simplePos="0" locked="0" layoutInCell="0" allowOverlap="1" relativeHeight="12">
                 <wp:simplePos x="0" y="0"/>
                 <wp:positionH relativeFrom="column">
                   <wp:align>center</wp:align>
@@ -3061,7 +3061,7 @@
                 <wp:positionV relativeFrom="paragraph">
                   <wp:posOffset>635</wp:posOffset>
                 </wp:positionV>
-                <wp:extent cx="3237230" cy="2712085"/>
+                <wp:extent cx="3237865" cy="2712720"/>
                 <wp:effectExtent l="0" t="0" r="0" b="0"/>
                 <wp:wrapSquare wrapText="largest"/>
                 <wp:docPr id="17" name="Ramka5"/>
@@ -3072,7 +3072,7 @@
                       <wps:spPr>
                         <a:xfrm>
                           <a:off x="0" y="0"/>
-                          <a:ext cx="3236760" cy="2711520"/>
+                          <a:ext cx="3237120" cy="2712240"/>
                         </a:xfrm>
                         <a:prstGeom prst="rect">
                           <a:avLst/>
@@ -3122,7 +3122,7 @@
                                           </pic:cNvPicPr>
                                         </pic:nvPicPr>
                                         <pic:blipFill>
-                                          <a:blip r:embed="rId6"/>
+                                          <a:blip r:embed="rId10"/>
                                           <a:stretch>
                                             <a:fillRect/>
                                           </a:stretch>
@@ -3201,7 +3201,7 @@
                           </w:p>
                         </w:txbxContent>
                       </wps:txbx>
-                      <wps:bodyPr lIns="0" rIns="0" tIns="0" bIns="0">
+                      <wps:bodyPr lIns="0" rIns="0" tIns="0" bIns="0" anchor="t">
                         <a:noAutofit/>
                       </wps:bodyPr>
                     </wps:wsp>
@@ -3212,7 +3212,7 @@
           </mc:Choice>
           <mc:Fallback>
             <w:pict>
-              <v:rect id="shape_0" ID="Ramka5" fillcolor="white" stroked="f" style="position:absolute;margin-left:51.15pt;margin-top:0.05pt;width:254.8pt;height:213.45pt;mso-wrap-style:square;v-text-anchor:top;mso-position-horizontal:center">
+              <v:rect id="shape_0" ID="Ramka5" path="m0,0l-2147483645,0l-2147483645,-2147483646l0,-2147483646xe" fillcolor="white" stroked="f" o:allowincell="f" style="position:absolute;margin-left:51.15pt;margin-top:0.05pt;width:254.85pt;height:213.5pt;mso-wrap-style:square;v-text-anchor:top;mso-position-horizontal:center">
                 <v:fill o:detectmouseclick="t" type="solid" color2="black"/>
                 <v:stroke color="#3465a4" joinstyle="round" endcap="flat"/>
                 <v:textbox>
@@ -3247,7 +3247,7 @@
                                     </pic:cNvPicPr>
                                   </pic:nvPicPr>
                                   <pic:blipFill>
-                                    <a:blip r:embed="rId6"/>
+                                    <a:blip r:embed="rId11"/>
                                     <a:stretch>
                                       <a:fillRect/>
                                     </a:stretch>
@@ -3491,12 +3491,10 @@
       </w:pPr>
       <w:r>
         <w:rPr/>
-      </w:r>
-      <w:r>
         <mc:AlternateContent>
           <mc:Choice Requires="wps">
             <w:drawing>
-              <wp:anchor behindDoc="0" distT="0" distB="0" distL="0" distR="0" simplePos="0" locked="0" layoutInCell="0" allowOverlap="1" relativeHeight="19">
+              <wp:anchor behindDoc="0" distT="0" distB="0" distL="0" distR="0" simplePos="0" locked="0" layoutInCell="0" allowOverlap="1" relativeHeight="14">
                 <wp:simplePos x="0" y="0"/>
                 <wp:positionH relativeFrom="column">
                   <wp:align>center</wp:align>
@@ -3504,24 +3502,35 @@
                 <wp:positionV relativeFrom="paragraph">
                   <wp:posOffset>133985</wp:posOffset>
                 </wp:positionV>
-                <wp:extent cx="3548380" cy="2293620"/>
+                <wp:extent cx="3549015" cy="2294255"/>
                 <wp:effectExtent l="0" t="0" r="0" b="0"/>
                 <wp:wrapTopAndBottom/>
                 <wp:docPr id="21" name="Ramka7"/>
                 <a:graphic xmlns:a="http://schemas.openxmlformats.org/drawingml/2006/main">
                   <a:graphicData uri="http://schemas.microsoft.com/office/word/2010/wordprocessingShape">
                     <wps:wsp>
-                      <wps:cNvSpPr txBox="1"/>
+                      <wps:cNvSpPr/>
                       <wps:spPr>
                         <a:xfrm>
                           <a:off x="0" y="0"/>
-                          <a:ext cx="3548380" cy="2293620"/>
+                          <a:ext cx="3548520" cy="2293560"/>
                         </a:xfrm>
-                        <a:prstGeom prst="rect"/>
+                        <a:prstGeom prst="rect">
+                          <a:avLst/>
+                        </a:prstGeom>
                         <a:solidFill>
-                          <a:srgbClr val="FFFFFF"/>
+                          <a:srgbClr val="ffffff"/>
                         </a:solidFill>
+                        <a:ln w="0">
+                          <a:noFill/>
+                        </a:ln>
                       </wps:spPr>
+                      <wps:style>
+                        <a:lnRef idx="0"/>
+                        <a:fillRef idx="0"/>
+                        <a:effectRef idx="0"/>
+                        <a:fontRef idx="minor"/>
+                      </wps:style>
                       <wps:txbx>
                         <w:txbxContent>
                           <w:p>
@@ -3535,21 +3544,12 @@
                               </w:rPr>
                             </w:pPr>
                             <w:r>
-                              <w:rPr>
-                                <w:rFonts w:eastAsia="Times New Roman" w:cs="Lucida Sans"/>
-                                <w:i/>
-                                <w:iCs/>
-                                <w:color w:val="auto"/>
-                                <w:kern w:val="0"/>
-                                <w:sz w:val="18"/>
-                                <w:szCs w:val="18"/>
-                                <w:lang w:val="pl-PL" w:eastAsia="pl-PL" w:bidi="ar-SA"/>
-                              </w:rPr>
+                              <w:rPr/>
                               <w:drawing>
                                 <wp:inline distT="0" distB="0" distL="0" distR="0">
                                   <wp:extent cx="3548380" cy="2010410"/>
                                   <wp:effectExtent l="0" t="0" r="0" b="0"/>
-                                  <wp:docPr id="22" name="Obraz7" descr=""/>
+                                  <wp:docPr id="23" name="Obraz7" descr=""/>
                                   <wp:cNvGraphicFramePr>
                                     <a:graphicFrameLocks xmlns:a="http://schemas.openxmlformats.org/drawingml/2006/main" noChangeAspect="1"/>
                                   </wp:cNvGraphicFramePr>
@@ -3557,13 +3557,13 @@
                                     <a:graphicData uri="http://schemas.openxmlformats.org/drawingml/2006/picture">
                                       <pic:pic xmlns:pic="http://schemas.openxmlformats.org/drawingml/2006/picture">
                                         <pic:nvPicPr>
-                                          <pic:cNvPr id="22" name="Obraz7" descr=""/>
+                                          <pic:cNvPr id="23" name="Obraz7" descr=""/>
                                           <pic:cNvPicPr>
                                             <a:picLocks noChangeAspect="1" noChangeArrowheads="1"/>
                                           </pic:cNvPicPr>
                                         </pic:nvPicPr>
                                         <pic:blipFill>
-                                          <a:blip r:embed="rId7"/>
+                                          <a:blip r:embed="rId12"/>
                                           <a:stretch>
                                             <a:fillRect/>
                                           </a:stretch>
@@ -3582,6 +3582,18 @@
                                   </a:graphic>
                                 </wp:inline>
                               </w:drawing>
+                            </w:r>
+                            <w:r>
+                              <w:rPr>
+                                <w:rFonts w:eastAsia="Times New Roman" w:cs="Lucida Sans"/>
+                                <w:i/>
+                                <w:iCs/>
+                                <w:color w:val="auto"/>
+                                <w:kern w:val="0"/>
+                                <w:sz w:val="18"/>
+                                <w:szCs w:val="18"/>
+                                <w:lang w:val="pl-PL" w:eastAsia="pl-PL" w:bidi="ar-SA"/>
+                              </w:rPr>
                               <w:t>Rysunek 6:</w:t>
                             </w:r>
                             <w:r>
@@ -3594,7 +3606,7 @@
                           </w:p>
                         </w:txbxContent>
                       </wps:txbx>
-                      <wps:bodyPr anchor="t" lIns="0" tIns="0" rIns="0" bIns="0">
+                      <wps:bodyPr lIns="0" rIns="0" tIns="0" bIns="0" anchor="t">
                         <a:noAutofit/>
                       </wps:bodyPr>
                     </wps:wsp>
@@ -3605,8 +3617,10 @@
           </mc:Choice>
           <mc:Fallback>
             <w:pict>
-              <v:rect style="position:absolute;rotation:0;width:279.4pt;height:180.6pt;mso-wrap-distance-left:0pt;mso-wrap-distance-right:0pt;mso-wrap-distance-top:0pt;mso-wrap-distance-bottom:0pt;margin-top:10.55pt;mso-position-vertical-relative:text;margin-left:38.9pt;mso-position-horizontal:center;mso-position-horizontal-relative:text">
-                <v:textbox inset="0in,0in,0in,0in">
+              <v:rect id="shape_0" ID="Ramka7" path="m0,0l-2147483645,0l-2147483645,-2147483646l0,-2147483646xe" fillcolor="white" stroked="f" o:allowincell="f" style="position:absolute;margin-left:38.9pt;margin-top:10.55pt;width:279.35pt;height:180.55pt;mso-wrap-style:square;v-text-anchor:top;mso-position-horizontal:center">
+                <v:fill o:detectmouseclick="t" type="solid" color2="black"/>
+                <v:stroke color="#3465a4" joinstyle="round" endcap="flat"/>
+                <v:textbox>
                   <w:txbxContent>
                     <w:p>
                       <w:pPr>
@@ -3619,21 +3633,12 @@
                         </w:rPr>
                       </w:pPr>
                       <w:r>
-                        <w:rPr>
-                          <w:rFonts w:eastAsia="Times New Roman" w:cs="Lucida Sans"/>
-                          <w:i/>
-                          <w:iCs/>
-                          <w:color w:val="auto"/>
-                          <w:kern w:val="0"/>
-                          <w:sz w:val="18"/>
-                          <w:szCs w:val="18"/>
-                          <w:lang w:val="pl-PL" w:eastAsia="pl-PL" w:bidi="ar-SA"/>
-                        </w:rPr>
+                        <w:rPr/>
                         <w:drawing>
                           <wp:inline distT="0" distB="0" distL="0" distR="0">
                             <wp:extent cx="3548380" cy="2010410"/>
                             <wp:effectExtent l="0" t="0" r="0" b="0"/>
-                            <wp:docPr id="23" name="Obraz7" descr=""/>
+                            <wp:docPr id="24" name="Obraz7" descr=""/>
                             <wp:cNvGraphicFramePr>
                               <a:graphicFrameLocks xmlns:a="http://schemas.openxmlformats.org/drawingml/2006/main" noChangeAspect="1"/>
                             </wp:cNvGraphicFramePr>
@@ -3641,13 +3646,13 @@
                               <a:graphicData uri="http://schemas.openxmlformats.org/drawingml/2006/picture">
                                 <pic:pic xmlns:pic="http://schemas.openxmlformats.org/drawingml/2006/picture">
                                   <pic:nvPicPr>
-                                    <pic:cNvPr id="23" name="Obraz7" descr=""/>
+                                    <pic:cNvPr id="24" name="Obraz7" descr=""/>
                                     <pic:cNvPicPr>
                                       <a:picLocks noChangeAspect="1" noChangeArrowheads="1"/>
                                     </pic:cNvPicPr>
                                   </pic:nvPicPr>
                                   <pic:blipFill>
-                                    <a:blip r:embed="rId7"/>
+                                    <a:blip r:embed="rId13"/>
                                     <a:stretch>
                                       <a:fillRect/>
                                     </a:stretch>
@@ -3666,6 +3671,18 @@
                             </a:graphic>
                           </wp:inline>
                         </w:drawing>
+                      </w:r>
+                      <w:r>
+                        <w:rPr>
+                          <w:rFonts w:eastAsia="Times New Roman" w:cs="Lucida Sans"/>
+                          <w:i/>
+                          <w:iCs/>
+                          <w:color w:val="auto"/>
+                          <w:kern w:val="0"/>
+                          <w:sz w:val="18"/>
+                          <w:szCs w:val="18"/>
+                          <w:lang w:val="pl-PL" w:eastAsia="pl-PL" w:bidi="ar-SA"/>
+                        </w:rPr>
                         <w:t>Rysunek 6:</w:t>
                       </w:r>
                       <w:r>
@@ -4009,12 +4026,10 @@
       </w:pPr>
       <w:r>
         <w:rPr/>
-      </w:r>
-      <w:r>
         <mc:AlternateContent>
           <mc:Choice Requires="wps">
             <w:drawing>
-              <wp:anchor behindDoc="0" distT="0" distB="0" distL="0" distR="0" simplePos="0" locked="0" layoutInCell="0" allowOverlap="1" relativeHeight="17">
+              <wp:anchor behindDoc="0" distT="0" distB="0" distL="0" distR="0" simplePos="0" locked="0" layoutInCell="0" allowOverlap="1" relativeHeight="10">
                 <wp:simplePos x="0" y="0"/>
                 <wp:positionH relativeFrom="column">
                   <wp:posOffset>47625</wp:posOffset>
@@ -4022,24 +4037,35 @@
                 <wp:positionV relativeFrom="paragraph">
                   <wp:posOffset>153670</wp:posOffset>
                 </wp:positionV>
-                <wp:extent cx="4536440" cy="1035050"/>
+                <wp:extent cx="4537075" cy="1035685"/>
                 <wp:effectExtent l="0" t="0" r="0" b="0"/>
                 <wp:wrapSquare wrapText="largest"/>
-                <wp:docPr id="24" name="Ramka6"/>
+                <wp:docPr id="25" name="Ramka6"/>
                 <a:graphic xmlns:a="http://schemas.openxmlformats.org/drawingml/2006/main">
                   <a:graphicData uri="http://schemas.microsoft.com/office/word/2010/wordprocessingShape">
                     <wps:wsp>
-                      <wps:cNvSpPr txBox="1"/>
+                      <wps:cNvSpPr/>
                       <wps:spPr>
                         <a:xfrm>
                           <a:off x="0" y="0"/>
-                          <a:ext cx="4536440" cy="1035050"/>
+                          <a:ext cx="4536360" cy="1035000"/>
                         </a:xfrm>
-                        <a:prstGeom prst="rect"/>
+                        <a:prstGeom prst="rect">
+                          <a:avLst/>
+                        </a:prstGeom>
                         <a:solidFill>
-                          <a:srgbClr val="FFFFFF"/>
+                          <a:srgbClr val="ffffff"/>
                         </a:solidFill>
+                        <a:ln w="0">
+                          <a:noFill/>
+                        </a:ln>
                       </wps:spPr>
+                      <wps:style>
+                        <a:lnRef idx="0"/>
+                        <a:fillRef idx="0"/>
+                        <a:effectRef idx="0"/>
+                        <a:fontRef idx="minor"/>
+                      </wps:style>
                       <wps:txbx>
                         <w:txbxContent>
                           <w:p>
@@ -4053,15 +4079,12 @@
                               </w:rPr>
                             </w:pPr>
                             <w:r>
-                              <w:rPr>
-                                <w:sz w:val="18"/>
-                                <w:szCs w:val="18"/>
-                              </w:rPr>
+                              <w:rPr/>
                               <w:drawing>
                                 <wp:inline distT="0" distB="0" distL="0" distR="0">
                                   <wp:extent cx="4536440" cy="751205"/>
                                   <wp:effectExtent l="0" t="0" r="0" b="0"/>
-                                  <wp:docPr id="25" name="Obraz6" descr=""/>
+                                  <wp:docPr id="27" name="Obraz6" descr=""/>
                                   <wp:cNvGraphicFramePr>
                                     <a:graphicFrameLocks xmlns:a="http://schemas.openxmlformats.org/drawingml/2006/main" noChangeAspect="1"/>
                                   </wp:cNvGraphicFramePr>
@@ -4069,13 +4092,13 @@
                                     <a:graphicData uri="http://schemas.openxmlformats.org/drawingml/2006/picture">
                                       <pic:pic xmlns:pic="http://schemas.openxmlformats.org/drawingml/2006/picture">
                                         <pic:nvPicPr>
-                                          <pic:cNvPr id="25" name="Obraz6" descr=""/>
+                                          <pic:cNvPr id="27" name="Obraz6" descr=""/>
                                           <pic:cNvPicPr>
                                             <a:picLocks noChangeAspect="1" noChangeArrowheads="1"/>
                                           </pic:cNvPicPr>
                                         </pic:nvPicPr>
                                         <pic:blipFill>
-                                          <a:blip r:embed="rId8"/>
+                                          <a:blip r:embed="rId14"/>
                                           <a:stretch>
                                             <a:fillRect/>
                                           </a:stretch>
@@ -4094,12 +4117,18 @@
                                   </a:graphic>
                                 </wp:inline>
                               </w:drawing>
+                            </w:r>
+                            <w:r>
+                              <w:rPr>
+                                <w:sz w:val="18"/>
+                                <w:szCs w:val="18"/>
+                              </w:rPr>
                               <w:t>Rysunek 6: zestaw diod z akwizytorem danych</w:t>
                             </w:r>
                           </w:p>
                         </w:txbxContent>
                       </wps:txbx>
-                      <wps:bodyPr anchor="t" lIns="0" tIns="0" rIns="0" bIns="0">
+                      <wps:bodyPr lIns="0" rIns="0" tIns="0" bIns="0" anchor="t">
                         <a:noAutofit/>
                       </wps:bodyPr>
                     </wps:wsp>
@@ -4110,8 +4139,10 @@
           </mc:Choice>
           <mc:Fallback>
             <w:pict>
-              <v:rect style="position:absolute;rotation:0;width:357.2pt;height:81.5pt;mso-wrap-distance-left:0pt;mso-wrap-distance-right:0pt;mso-wrap-distance-top:0pt;mso-wrap-distance-bottom:0pt;margin-top:12.1pt;mso-position-vertical-relative:text;margin-left:3.75pt;mso-position-horizontal-relative:text">
-                <v:textbox inset="0in,0in,0in,0in">
+              <v:rect id="shape_0" ID="Ramka6" path="m0,0l-2147483645,0l-2147483645,-2147483646l0,-2147483646xe" fillcolor="white" stroked="f" o:allowincell="f" style="position:absolute;margin-left:3.75pt;margin-top:12.1pt;width:357.15pt;height:81.45pt;mso-wrap-style:square;v-text-anchor:top">
+                <v:fill o:detectmouseclick="t" type="solid" color2="black"/>
+                <v:stroke color="#3465a4" joinstyle="round" endcap="flat"/>
+                <v:textbox>
                   <w:txbxContent>
                     <w:p>
                       <w:pPr>
@@ -4124,15 +4155,12 @@
                         </w:rPr>
                       </w:pPr>
                       <w:r>
-                        <w:rPr>
-                          <w:sz w:val="18"/>
-                          <w:szCs w:val="18"/>
-                        </w:rPr>
+                        <w:rPr/>
                         <w:drawing>
                           <wp:inline distT="0" distB="0" distL="0" distR="0">
                             <wp:extent cx="4536440" cy="751205"/>
                             <wp:effectExtent l="0" t="0" r="0" b="0"/>
-                            <wp:docPr id="26" name="Obraz6" descr=""/>
+                            <wp:docPr id="28" name="Obraz6" descr=""/>
                             <wp:cNvGraphicFramePr>
                               <a:graphicFrameLocks xmlns:a="http://schemas.openxmlformats.org/drawingml/2006/main" noChangeAspect="1"/>
                             </wp:cNvGraphicFramePr>
@@ -4140,13 +4168,13 @@
                               <a:graphicData uri="http://schemas.openxmlformats.org/drawingml/2006/picture">
                                 <pic:pic xmlns:pic="http://schemas.openxmlformats.org/drawingml/2006/picture">
                                   <pic:nvPicPr>
-                                    <pic:cNvPr id="26" name="Obraz6" descr=""/>
+                                    <pic:cNvPr id="28" name="Obraz6" descr=""/>
                                     <pic:cNvPicPr>
                                       <a:picLocks noChangeAspect="1" noChangeArrowheads="1"/>
                                     </pic:cNvPicPr>
                                   </pic:nvPicPr>
                                   <pic:blipFill>
-                                    <a:blip r:embed="rId8"/>
+                                    <a:blip r:embed="rId15"/>
                                     <a:stretch>
                                       <a:fillRect/>
                                     </a:stretch>
@@ -4165,6 +4193,12 @@
                             </a:graphic>
                           </wp:inline>
                         </w:drawing>
+                      </w:r>
+                      <w:r>
+                        <w:rPr>
+                          <w:sz w:val="18"/>
+                          <w:szCs w:val="18"/>
+                        </w:rPr>
                         <w:t>Rysunek 6: zestaw diod z akwizytorem danych</w:t>
                       </w:r>
                     </w:p>
@@ -4294,7 +4328,9 @@
         </w:rPr>
       </w:pPr>
       <w:r>
-        <w:rPr/>
+        <w:rPr>
+          <w:lang w:val="pl-PL"/>
+        </w:rPr>
       </w:r>
     </w:p>
     <w:p>
@@ -4347,6 +4383,7 @@
           <w:ilvl w:val="0"/>
           <w:numId w:val="9"/>
         </w:numPr>
+        <w:ind w:left="720" w:right="0" w:hanging="360"/>
         <w:rPr/>
       </w:pPr>
       <w:r>
@@ -4368,6 +4405,7 @@
           <w:ilvl w:val="0"/>
           <w:numId w:val="9"/>
         </w:numPr>
+        <w:ind w:left="720" w:right="0" w:hanging="360"/>
         <w:rPr/>
       </w:pPr>
       <w:r>
@@ -4389,6 +4427,7 @@
           <w:ilvl w:val="0"/>
           <w:numId w:val="9"/>
         </w:numPr>
+        <w:ind w:left="720" w:right="0" w:hanging="360"/>
         <w:rPr/>
       </w:pPr>
       <w:r>
@@ -4410,7 +4449,7 @@
           <w:ilvl w:val="0"/>
           <w:numId w:val="0"/>
         </w:numPr>
-        <w:ind w:left="720" w:right="0" w:hanging="0"/>
+        <w:ind w:left="0" w:right="0" w:hanging="0"/>
         <w:rPr/>
       </w:pPr>
       <w:r>
@@ -4432,6 +4471,7 @@
           <w:ilvl w:val="0"/>
           <w:numId w:val="9"/>
         </w:numPr>
+        <w:ind w:left="720" w:right="0" w:hanging="360"/>
         <w:rPr/>
       </w:pPr>
       <w:r>
@@ -4453,6 +4493,7 @@
           <w:ilvl w:val="0"/>
           <w:numId w:val="9"/>
         </w:numPr>
+        <w:ind w:left="720" w:right="0" w:hanging="360"/>
         <w:rPr/>
       </w:pPr>
       <w:r>
@@ -4474,6 +4515,7 @@
           <w:ilvl w:val="0"/>
           <w:numId w:val="9"/>
         </w:numPr>
+        <w:ind w:left="720" w:right="0" w:hanging="360"/>
         <w:rPr/>
       </w:pPr>
       <w:r>
@@ -4488,6 +4530,164 @@
         <w:t xml:space="preserve">możliwość zarządzania całym systemem z poziomu komputera </w:t>
         <w:br/>
         <w:t>diagnosty.</w:t>
+      </w:r>
+    </w:p>
+    <w:p>
+      <w:pPr>
+        <w:pStyle w:val="Normalny115"/>
+        <w:numPr>
+          <w:ilvl w:val="0"/>
+          <w:numId w:val="0"/>
+        </w:numPr>
+        <w:ind w:left="1440" w:right="0" w:hanging="0"/>
+        <w:rPr/>
+      </w:pPr>
+      <w:r>
+        <w:rPr>
+          <w:rFonts w:eastAsia="Times New Roman" w:cs="Times New Roman"/>
+          <w:color w:val="auto"/>
+          <w:kern w:val="0"/>
+          <w:sz w:val="22"/>
+          <w:szCs w:val="22"/>
+          <w:lang w:val="pl-PL" w:eastAsia="pl-PL" w:bidi="ar-SA"/>
+        </w:rPr>
+        <w:t xml:space="preserve">Sukces jaki udało się osiągnąć poprzez pomyślną komunikację przez cały tor </w:t>
+        <w:br/>
+        <w:t xml:space="preserve">pomiarowy, w najbliższym czasie znacznie przyczyni się do przeprowadzenia </w:t>
+        <w:br/>
+        <w:t xml:space="preserve">badań pomiarowych, które zaowocują pojawieniem się prototypu algorytmu </w:t>
+        <w:br/>
+        <w:t xml:space="preserve">klasyfikacji.  Przeprowadzenie badania pomiarowego będzie polegać w kilku etapach gdzie zostanie przeprowadzone na kilku etapach zaawansowania </w:t>
+        <w:br/>
+        <w:t xml:space="preserve">intensywności fizycznej, poczynając od zwykłego chodu </w:t>
+      </w:r>
+      <w:r>
+        <w:rPr>
+          <w:rFonts w:eastAsia="Times New Roman" w:cs="Times New Roman"/>
+          <w:color w:val="auto"/>
+          <w:kern w:val="0"/>
+          <w:sz w:val="22"/>
+          <w:szCs w:val="22"/>
+          <w:lang w:val="pl-PL" w:eastAsia="pl-PL" w:bidi="ar-SA"/>
+        </w:rPr>
+        <w:t>do</w:t>
+      </w:r>
+      <w:r>
+        <w:rPr>
+          <w:rFonts w:eastAsia="Times New Roman" w:cs="Times New Roman"/>
+          <w:color w:val="auto"/>
+          <w:kern w:val="0"/>
+          <w:sz w:val="22"/>
+          <w:szCs w:val="22"/>
+          <w:lang w:val="pl-PL" w:eastAsia="pl-PL" w:bidi="ar-SA"/>
+        </w:rPr>
+        <w:t xml:space="preserve"> bieg</w:t>
+      </w:r>
+      <w:r>
+        <w:rPr>
+          <w:rFonts w:eastAsia="Times New Roman" w:cs="Times New Roman"/>
+          <w:color w:val="auto"/>
+          <w:kern w:val="0"/>
+          <w:sz w:val="22"/>
+          <w:szCs w:val="22"/>
+          <w:lang w:val="pl-PL" w:eastAsia="pl-PL" w:bidi="ar-SA"/>
+        </w:rPr>
+        <w:t>u</w:t>
+      </w:r>
+      <w:r>
+        <w:rPr>
+          <w:rFonts w:eastAsia="Times New Roman" w:cs="Times New Roman"/>
+          <w:color w:val="auto"/>
+          <w:kern w:val="0"/>
+          <w:sz w:val="22"/>
+          <w:szCs w:val="22"/>
+          <w:lang w:val="pl-PL" w:eastAsia="pl-PL" w:bidi="ar-SA"/>
+        </w:rPr>
+        <w:t>,</w:t>
+        <w:br/>
+        <w:t xml:space="preserve">warto zaznaczyć </w:t>
+      </w:r>
+      <w:r>
+        <w:rPr>
+          <w:rFonts w:eastAsia="Times New Roman" w:cs="Times New Roman"/>
+          <w:color w:val="auto"/>
+          <w:kern w:val="0"/>
+          <w:sz w:val="22"/>
+          <w:szCs w:val="22"/>
+          <w:lang w:val="pl-PL" w:eastAsia="pl-PL" w:bidi="ar-SA"/>
+        </w:rPr>
+        <w:t>że</w:t>
+      </w:r>
+      <w:r>
+        <w:rPr>
+          <w:rFonts w:eastAsia="Times New Roman" w:cs="Times New Roman"/>
+          <w:color w:val="auto"/>
+          <w:kern w:val="0"/>
+          <w:sz w:val="22"/>
+          <w:szCs w:val="22"/>
+          <w:lang w:val="pl-PL" w:eastAsia="pl-PL" w:bidi="ar-SA"/>
+        </w:rPr>
+        <w:t xml:space="preserve"> osoby biorące udział w badaniu będą różniły się </w:t>
+        <w:br/>
+      </w:r>
+      <w:r>
+        <w:rPr>
+          <w:rFonts w:eastAsia="Times New Roman" w:cs="Times New Roman"/>
+          <w:color w:val="auto"/>
+          <w:kern w:val="0"/>
+          <w:sz w:val="22"/>
+          <w:szCs w:val="22"/>
+          <w:lang w:val="pl-PL" w:eastAsia="pl-PL" w:bidi="ar-SA"/>
+        </w:rPr>
+        <w:t>poziomem wydolności organizmu.</w:t>
+      </w:r>
+    </w:p>
+    <w:p>
+      <w:pPr>
+        <w:pStyle w:val="Normalny115"/>
+        <w:numPr>
+          <w:ilvl w:val="0"/>
+          <w:numId w:val="0"/>
+        </w:numPr>
+        <w:ind w:left="1080" w:right="0" w:hanging="0"/>
+        <w:rPr>
+          <w:rFonts w:eastAsia="Times New Roman" w:cs="Times New Roman"/>
+          <w:color w:val="auto"/>
+          <w:kern w:val="0"/>
+          <w:sz w:val="22"/>
+          <w:szCs w:val="22"/>
+          <w:lang w:val="pl-PL" w:eastAsia="pl-PL" w:bidi="ar-SA"/>
+        </w:rPr>
+      </w:pPr>
+      <w:r>
+        <w:rPr/>
+      </w:r>
+    </w:p>
+    <w:p>
+      <w:pPr>
+        <w:pStyle w:val="Normalny115"/>
+        <w:ind w:left="0" w:right="0" w:hanging="0"/>
+        <w:rPr>
+          <w:rFonts w:ascii="Times New Roman" w:hAnsi="Times New Roman" w:eastAsia="Times New Roman" w:cs="Times New Roman"/>
+          <w:color w:val="auto"/>
+          <w:kern w:val="0"/>
+          <w:sz w:val="22"/>
+          <w:szCs w:val="22"/>
+          <w:lang w:val="pl-PL" w:eastAsia="pl-PL" w:bidi="ar-SA"/>
+        </w:rPr>
+      </w:pPr>
+      <w:r>
+        <w:rPr>
+          <w:rFonts w:eastAsia="Times New Roman" w:cs="Times New Roman"/>
+          <w:color w:val="auto"/>
+          <w:kern w:val="0"/>
+          <w:sz w:val="22"/>
+          <w:szCs w:val="22"/>
+          <w:lang w:val="pl-PL" w:eastAsia="pl-PL" w:bidi="ar-SA"/>
+        </w:rPr>
+      </w:r>
+      <w:r>
+        <w:br w:type="page"/>
       </w:r>
     </w:p>
     <w:p>
@@ -4546,12 +4746,551 @@
         <w:t>6. Bibliografia</w:t>
       </w:r>
     </w:p>
+    <w:p>
+      <w:pPr>
+        <w:pStyle w:val="Normalny115"/>
+        <w:ind w:left="0" w:right="0" w:hanging="0"/>
+        <w:rPr>
+          <w:rFonts w:ascii="Times New Roman" w:hAnsi="Times New Roman" w:eastAsia="Times New Roman" w:cs="Times New Roman"/>
+          <w:b/>
+          <w:b/>
+          <w:bCs/>
+          <w:smallCaps/>
+          <w:color w:val="auto"/>
+          <w:kern w:val="0"/>
+          <w:sz w:val="22"/>
+          <w:szCs w:val="22"/>
+          <w:lang w:val="pl-PL" w:eastAsia="pl-PL" w:bidi="ar-SA"/>
+        </w:rPr>
+      </w:pPr>
+      <w:r>
+        <w:rPr/>
+      </w:r>
+    </w:p>
+    <w:p>
+      <w:pPr>
+        <w:pStyle w:val="Normalny115"/>
+        <w:ind w:left="0" w:right="0" w:hanging="0"/>
+        <w:rPr>
+          <w:rFonts w:ascii="Times New Roman" w:hAnsi="Times New Roman" w:eastAsia="Times New Roman" w:cs="Times New Roman"/>
+          <w:b/>
+          <w:b/>
+          <w:bCs/>
+          <w:smallCaps/>
+          <w:color w:val="auto"/>
+          <w:kern w:val="0"/>
+          <w:sz w:val="22"/>
+          <w:szCs w:val="22"/>
+          <w:lang w:val="pl-PL" w:eastAsia="pl-PL" w:bidi="ar-SA"/>
+        </w:rPr>
+      </w:pPr>
+      <w:r>
+        <w:rPr/>
+        <w:t>[1]     Md. Hossain I., Mahmud S., Santa T. D.: "Oracle, MySQL, PostgreSQL, SQLite, SQL Server: Performance based competitive analysis", Daffodil International Univerisity Dhaka, Bangladesh, April 2019</w:t>
+      </w:r>
+    </w:p>
+    <w:p>
+      <w:pPr>
+        <w:pStyle w:val="Normalny115"/>
+        <w:ind w:left="0" w:right="0" w:hanging="0"/>
+        <w:rPr>
+          <w:rFonts w:ascii="Times New Roman" w:hAnsi="Times New Roman" w:eastAsia="Times New Roman" w:cs="Times New Roman"/>
+          <w:b/>
+          <w:b/>
+          <w:bCs/>
+          <w:smallCaps/>
+          <w:color w:val="auto"/>
+          <w:kern w:val="0"/>
+          <w:sz w:val="22"/>
+          <w:szCs w:val="22"/>
+          <w:lang w:val="pl-PL" w:eastAsia="pl-PL" w:bidi="ar-SA"/>
+        </w:rPr>
+      </w:pPr>
+      <w:r>
+        <w:rPr/>
+      </w:r>
+    </w:p>
+    <w:p>
+      <w:pPr>
+        <w:pStyle w:val="Normalny115"/>
+        <w:ind w:left="0" w:right="0" w:hanging="0"/>
+        <w:rPr>
+          <w:rFonts w:ascii="Times New Roman" w:hAnsi="Times New Roman" w:eastAsia="Times New Roman" w:cs="Times New Roman"/>
+          <w:b/>
+          <w:b/>
+          <w:bCs/>
+          <w:smallCaps/>
+          <w:color w:val="auto"/>
+          <w:kern w:val="0"/>
+          <w:sz w:val="22"/>
+          <w:szCs w:val="22"/>
+          <w:lang w:val="pl-PL" w:eastAsia="pl-PL" w:bidi="ar-SA"/>
+        </w:rPr>
+      </w:pPr>
+      <w:r>
+        <w:rPr/>
+        <w:t xml:space="preserve">[2]     Saripalle R., Runyan C., Russell M.:"Using HL7 FHIR to achieve interoperability in patient health record", Journal of Biomedical Informatics Vol. 94, June 2019, 103188, </w:t>
+      </w:r>
+    </w:p>
+    <w:p>
+      <w:pPr>
+        <w:pStyle w:val="Normalny115"/>
+        <w:ind w:left="0" w:right="0" w:hanging="0"/>
+        <w:rPr>
+          <w:rFonts w:ascii="Times New Roman" w:hAnsi="Times New Roman" w:eastAsia="Times New Roman" w:cs="Times New Roman"/>
+          <w:b/>
+          <w:b/>
+          <w:bCs/>
+          <w:smallCaps/>
+          <w:color w:val="auto"/>
+          <w:kern w:val="0"/>
+          <w:sz w:val="22"/>
+          <w:szCs w:val="22"/>
+          <w:lang w:val="pl-PL" w:eastAsia="pl-PL" w:bidi="ar-SA"/>
+        </w:rPr>
+      </w:pPr>
+      <w:r>
+        <w:rPr/>
+        <w:t>ISSN 1532-0464,</w:t>
+      </w:r>
+    </w:p>
+    <w:p>
+      <w:pPr>
+        <w:pStyle w:val="Normalny115"/>
+        <w:ind w:left="0" w:right="0" w:hanging="0"/>
+        <w:rPr>
+          <w:rFonts w:ascii="Times New Roman" w:hAnsi="Times New Roman" w:eastAsia="Times New Roman" w:cs="Times New Roman"/>
+          <w:b/>
+          <w:b/>
+          <w:bCs/>
+          <w:smallCaps/>
+          <w:color w:val="auto"/>
+          <w:kern w:val="0"/>
+          <w:sz w:val="22"/>
+          <w:szCs w:val="22"/>
+          <w:lang w:val="pl-PL" w:eastAsia="pl-PL" w:bidi="ar-SA"/>
+        </w:rPr>
+      </w:pPr>
+      <w:r>
+        <w:rPr/>
+        <w:t>https://doi.org/10.1016/j.jbi.2019.103188.</w:t>
+      </w:r>
+    </w:p>
+    <w:p>
+      <w:pPr>
+        <w:pStyle w:val="Normalny115"/>
+        <w:ind w:left="0" w:right="0" w:hanging="0"/>
+        <w:rPr>
+          <w:rFonts w:ascii="Times New Roman" w:hAnsi="Times New Roman" w:eastAsia="Times New Roman" w:cs="Times New Roman"/>
+          <w:b/>
+          <w:b/>
+          <w:bCs/>
+          <w:smallCaps/>
+          <w:color w:val="auto"/>
+          <w:kern w:val="0"/>
+          <w:sz w:val="22"/>
+          <w:szCs w:val="22"/>
+          <w:lang w:val="pl-PL" w:eastAsia="pl-PL" w:bidi="ar-SA"/>
+        </w:rPr>
+      </w:pPr>
+      <w:r>
+        <w:rPr/>
+      </w:r>
+    </w:p>
+    <w:p>
+      <w:pPr>
+        <w:pStyle w:val="Normalny115"/>
+        <w:ind w:left="0" w:right="0" w:hanging="0"/>
+        <w:rPr>
+          <w:rFonts w:ascii="Times New Roman" w:hAnsi="Times New Roman" w:eastAsia="Times New Roman" w:cs="Times New Roman"/>
+          <w:b/>
+          <w:b/>
+          <w:bCs/>
+          <w:smallCaps/>
+          <w:color w:val="auto"/>
+          <w:kern w:val="0"/>
+          <w:sz w:val="22"/>
+          <w:szCs w:val="22"/>
+          <w:lang w:val="pl-PL" w:eastAsia="pl-PL" w:bidi="ar-SA"/>
+        </w:rPr>
+      </w:pPr>
+      <w:r>
+        <w:rPr/>
+        <w:t>[3]  Balasubramanian, K., Ananthamoorthy, N.P.: Improved adaptive neuro-fuzzy inference system based on modified glowworm swarm and differential evolution optimization algorithm for medical diagnosis. Neural Comput &amp; Applic 33, 7649–7660 (2021). https://doi.org/10.1007/s00521-020-05507-0</w:t>
+      </w:r>
+    </w:p>
+    <w:p>
+      <w:pPr>
+        <w:pStyle w:val="Normalny115"/>
+        <w:ind w:left="0" w:right="0" w:hanging="0"/>
+        <w:rPr>
+          <w:rFonts w:ascii="Times New Roman" w:hAnsi="Times New Roman" w:eastAsia="Times New Roman" w:cs="Times New Roman"/>
+          <w:b/>
+          <w:b/>
+          <w:bCs/>
+          <w:smallCaps/>
+          <w:color w:val="auto"/>
+          <w:kern w:val="0"/>
+          <w:sz w:val="22"/>
+          <w:szCs w:val="22"/>
+          <w:lang w:val="pl-PL" w:eastAsia="pl-PL" w:bidi="ar-SA"/>
+        </w:rPr>
+      </w:pPr>
+      <w:r>
+        <w:rPr/>
+      </w:r>
+    </w:p>
+    <w:p>
+      <w:pPr>
+        <w:pStyle w:val="Normalny115"/>
+        <w:ind w:left="0" w:right="0" w:hanging="0"/>
+        <w:rPr>
+          <w:rFonts w:ascii="Times New Roman" w:hAnsi="Times New Roman" w:eastAsia="Times New Roman" w:cs="Times New Roman"/>
+          <w:b/>
+          <w:b/>
+          <w:bCs/>
+          <w:smallCaps/>
+          <w:color w:val="auto"/>
+          <w:kern w:val="0"/>
+          <w:sz w:val="22"/>
+          <w:szCs w:val="22"/>
+          <w:lang w:val="pl-PL" w:eastAsia="pl-PL" w:bidi="ar-SA"/>
+        </w:rPr>
+      </w:pPr>
+      <w:r>
+        <w:rPr/>
+        <w:t>[4] Meloni W, Sulis A, Ghironi D, Cabras F, Rio M. D., Monni S., Gaggero M., Frexia F., Zanetti G.:"HL7apy: a Python library to parse, create and handle HL7 v2.x messages", CRS4, Pula, Italy Inpeco SA, Lugano, Switzerland, EJBI Volume 11 (2015), Issue 2012</w:t>
+      </w:r>
+    </w:p>
+    <w:p>
+      <w:pPr>
+        <w:pStyle w:val="Normalny115"/>
+        <w:ind w:left="0" w:right="0" w:hanging="0"/>
+        <w:rPr>
+          <w:rFonts w:ascii="Times New Roman" w:hAnsi="Times New Roman" w:eastAsia="Times New Roman" w:cs="Times New Roman"/>
+          <w:b/>
+          <w:b/>
+          <w:bCs/>
+          <w:smallCaps/>
+          <w:color w:val="auto"/>
+          <w:kern w:val="0"/>
+          <w:sz w:val="22"/>
+          <w:szCs w:val="22"/>
+          <w:lang w:val="pl-PL" w:eastAsia="pl-PL" w:bidi="ar-SA"/>
+        </w:rPr>
+      </w:pPr>
+      <w:r>
+        <w:rPr/>
+        <w:t>[5] Caboni F.:"Healthcare process management in Python: a use case", P-arch, CRS4 Contributo a convegno, 2011.</w:t>
+      </w:r>
+    </w:p>
+    <w:p>
+      <w:pPr>
+        <w:pStyle w:val="Normalny115"/>
+        <w:ind w:left="0" w:right="0" w:hanging="0"/>
+        <w:rPr>
+          <w:rFonts w:ascii="Times New Roman" w:hAnsi="Times New Roman" w:eastAsia="Times New Roman" w:cs="Times New Roman"/>
+          <w:b/>
+          <w:b/>
+          <w:bCs/>
+          <w:smallCaps/>
+          <w:color w:val="auto"/>
+          <w:kern w:val="0"/>
+          <w:sz w:val="22"/>
+          <w:szCs w:val="22"/>
+          <w:lang w:val="pl-PL" w:eastAsia="pl-PL" w:bidi="ar-SA"/>
+        </w:rPr>
+      </w:pPr>
+      <w:r>
+        <w:rPr/>
+      </w:r>
+    </w:p>
+    <w:p>
+      <w:pPr>
+        <w:pStyle w:val="Normalny115"/>
+        <w:ind w:left="0" w:right="0" w:hanging="0"/>
+        <w:rPr>
+          <w:rFonts w:ascii="Times New Roman" w:hAnsi="Times New Roman" w:eastAsia="Times New Roman" w:cs="Times New Roman"/>
+          <w:b/>
+          <w:b/>
+          <w:bCs/>
+          <w:smallCaps/>
+          <w:color w:val="auto"/>
+          <w:kern w:val="0"/>
+          <w:sz w:val="22"/>
+          <w:szCs w:val="22"/>
+          <w:lang w:val="pl-PL" w:eastAsia="pl-PL" w:bidi="ar-SA"/>
+        </w:rPr>
+      </w:pPr>
+      <w:r>
+        <w:rPr/>
+        <w:t>[6]  Liu D., Sahu R., Ignatov V., Gottlieb D., Mandl KD.:"High Performance Computing on Flat FHIR Files Created with the New SMART/HL7 Bulk Data Access Standard", AMIA Annu Symp Proc. 2020 Mar 4;2019:592-596. PMID: 32308853; PMCID: PMC7153160.</w:t>
+      </w:r>
+    </w:p>
+    <w:p>
+      <w:pPr>
+        <w:pStyle w:val="Normalny115"/>
+        <w:ind w:left="0" w:right="0" w:hanging="0"/>
+        <w:rPr>
+          <w:rFonts w:ascii="Times New Roman" w:hAnsi="Times New Roman" w:eastAsia="Times New Roman" w:cs="Times New Roman"/>
+          <w:b/>
+          <w:b/>
+          <w:bCs/>
+          <w:smallCaps/>
+          <w:color w:val="auto"/>
+          <w:kern w:val="0"/>
+          <w:sz w:val="22"/>
+          <w:szCs w:val="22"/>
+          <w:lang w:val="pl-PL" w:eastAsia="pl-PL" w:bidi="ar-SA"/>
+        </w:rPr>
+      </w:pPr>
+      <w:r>
+        <w:rPr/>
+      </w:r>
+    </w:p>
+    <w:p>
+      <w:pPr>
+        <w:pStyle w:val="Normalny115"/>
+        <w:ind w:left="0" w:right="0" w:hanging="0"/>
+        <w:rPr>
+          <w:rFonts w:ascii="Times New Roman" w:hAnsi="Times New Roman" w:eastAsia="Times New Roman" w:cs="Times New Roman"/>
+          <w:b/>
+          <w:b/>
+          <w:bCs/>
+          <w:smallCaps/>
+          <w:color w:val="auto"/>
+          <w:kern w:val="0"/>
+          <w:sz w:val="22"/>
+          <w:szCs w:val="22"/>
+          <w:lang w:val="pl-PL" w:eastAsia="pl-PL" w:bidi="ar-SA"/>
+        </w:rPr>
+      </w:pPr>
+      <w:r>
+        <w:rPr/>
+        <w:t>[7]  Barrett P., Hunter J., Miller J. T., Hsu JC., Greenfield P.:"matplotlib – A Portable Python Plotting Package", ASP Conference Series, Vol. 347, 2005.</w:t>
+      </w:r>
+    </w:p>
+    <w:p>
+      <w:pPr>
+        <w:pStyle w:val="Normalny115"/>
+        <w:ind w:left="0" w:right="0" w:hanging="0"/>
+        <w:rPr>
+          <w:rFonts w:ascii="Times New Roman" w:hAnsi="Times New Roman" w:eastAsia="Times New Roman" w:cs="Times New Roman"/>
+          <w:b/>
+          <w:b/>
+          <w:bCs/>
+          <w:smallCaps/>
+          <w:color w:val="auto"/>
+          <w:kern w:val="0"/>
+          <w:sz w:val="22"/>
+          <w:szCs w:val="22"/>
+          <w:lang w:val="pl-PL" w:eastAsia="pl-PL" w:bidi="ar-SA"/>
+        </w:rPr>
+      </w:pPr>
+      <w:r>
+        <w:rPr/>
+      </w:r>
+    </w:p>
+    <w:p>
+      <w:pPr>
+        <w:pStyle w:val="Normalny115"/>
+        <w:ind w:left="0" w:right="0" w:hanging="0"/>
+        <w:rPr>
+          <w:rFonts w:ascii="Times New Roman" w:hAnsi="Times New Roman" w:eastAsia="Times New Roman" w:cs="Times New Roman"/>
+          <w:b/>
+          <w:b/>
+          <w:bCs/>
+          <w:smallCaps/>
+          <w:color w:val="auto"/>
+          <w:kern w:val="0"/>
+          <w:sz w:val="22"/>
+          <w:szCs w:val="22"/>
+          <w:lang w:val="pl-PL" w:eastAsia="pl-PL" w:bidi="ar-SA"/>
+        </w:rPr>
+      </w:pPr>
+      <w:r>
+        <w:rPr/>
+        <w:t>[8] Harwani B.M.:"Qt5 Python GUI Programming Cookbook", Packt Publishing, July 2018,1270718, ISBN 978-1-78883-100-0.</w:t>
+      </w:r>
+    </w:p>
+    <w:p>
+      <w:pPr>
+        <w:pStyle w:val="Normalny115"/>
+        <w:ind w:left="0" w:right="0" w:hanging="0"/>
+        <w:rPr>
+          <w:rFonts w:ascii="Times New Roman" w:hAnsi="Times New Roman" w:eastAsia="Times New Roman" w:cs="Times New Roman"/>
+          <w:b/>
+          <w:b/>
+          <w:bCs/>
+          <w:smallCaps/>
+          <w:color w:val="auto"/>
+          <w:kern w:val="0"/>
+          <w:sz w:val="22"/>
+          <w:szCs w:val="22"/>
+          <w:lang w:val="pl-PL" w:eastAsia="pl-PL" w:bidi="ar-SA"/>
+        </w:rPr>
+      </w:pPr>
+      <w:r>
+        <w:rPr/>
+      </w:r>
+    </w:p>
+    <w:p>
+      <w:pPr>
+        <w:pStyle w:val="Normalny115"/>
+        <w:ind w:left="0" w:right="0" w:hanging="0"/>
+        <w:rPr>
+          <w:rFonts w:ascii="Times New Roman" w:hAnsi="Times New Roman" w:eastAsia="Times New Roman" w:cs="Times New Roman"/>
+          <w:b/>
+          <w:b/>
+          <w:bCs/>
+          <w:smallCaps/>
+          <w:color w:val="auto"/>
+          <w:kern w:val="0"/>
+          <w:sz w:val="22"/>
+          <w:szCs w:val="22"/>
+          <w:lang w:val="pl-PL" w:eastAsia="pl-PL" w:bidi="ar-SA"/>
+        </w:rPr>
+      </w:pPr>
+      <w:r>
+        <w:rPr/>
+        <w:t>[9] Myers J., Copeland R.:"Essential SQLAlchemy",Reilly Media, June 2008.</w:t>
+      </w:r>
+    </w:p>
+    <w:p>
+      <w:pPr>
+        <w:pStyle w:val="Normalny115"/>
+        <w:ind w:left="0" w:right="0" w:hanging="0"/>
+        <w:rPr>
+          <w:rFonts w:ascii="Times New Roman" w:hAnsi="Times New Roman" w:eastAsia="Times New Roman" w:cs="Times New Roman"/>
+          <w:b/>
+          <w:b/>
+          <w:bCs/>
+          <w:smallCaps/>
+          <w:color w:val="auto"/>
+          <w:kern w:val="0"/>
+          <w:sz w:val="22"/>
+          <w:szCs w:val="22"/>
+          <w:lang w:val="pl-PL" w:eastAsia="pl-PL" w:bidi="ar-SA"/>
+        </w:rPr>
+      </w:pPr>
+      <w:r>
+        <w:rPr/>
+      </w:r>
+    </w:p>
+    <w:p>
+      <w:pPr>
+        <w:pStyle w:val="Normalny115"/>
+        <w:ind w:left="0" w:right="0" w:hanging="0"/>
+        <w:rPr>
+          <w:rFonts w:ascii="Times New Roman" w:hAnsi="Times New Roman" w:eastAsia="Times New Roman" w:cs="Times New Roman"/>
+          <w:b/>
+          <w:b/>
+          <w:bCs/>
+          <w:smallCaps/>
+          <w:color w:val="auto"/>
+          <w:kern w:val="0"/>
+          <w:sz w:val="22"/>
+          <w:szCs w:val="22"/>
+          <w:lang w:val="pl-PL" w:eastAsia="pl-PL" w:bidi="ar-SA"/>
+        </w:rPr>
+      </w:pPr>
+      <w:r>
+        <w:rPr/>
+        <w:t>[10] Raschka S.:"Python Machine Learning", Packt Publishing Ltd., September 2015, 3150416, ISBN 978-1-78355-513-0.</w:t>
+      </w:r>
+    </w:p>
+    <w:p>
+      <w:pPr>
+        <w:pStyle w:val="Normalny115"/>
+        <w:ind w:left="0" w:right="0" w:hanging="0"/>
+        <w:rPr>
+          <w:rFonts w:ascii="Times New Roman" w:hAnsi="Times New Roman" w:eastAsia="Times New Roman" w:cs="Times New Roman"/>
+          <w:b/>
+          <w:b/>
+          <w:bCs/>
+          <w:smallCaps/>
+          <w:color w:val="auto"/>
+          <w:kern w:val="0"/>
+          <w:sz w:val="22"/>
+          <w:szCs w:val="22"/>
+          <w:lang w:val="pl-PL" w:eastAsia="pl-PL" w:bidi="ar-SA"/>
+        </w:rPr>
+      </w:pPr>
+      <w:r>
+        <w:rPr/>
+      </w:r>
+    </w:p>
+    <w:p>
+      <w:pPr>
+        <w:pStyle w:val="Normalny115"/>
+        <w:ind w:left="0" w:right="0" w:hanging="0"/>
+        <w:rPr>
+          <w:rFonts w:ascii="Times New Roman" w:hAnsi="Times New Roman" w:eastAsia="Times New Roman" w:cs="Times New Roman"/>
+          <w:b/>
+          <w:b/>
+          <w:bCs/>
+          <w:smallCaps/>
+          <w:color w:val="auto"/>
+          <w:kern w:val="0"/>
+          <w:sz w:val="22"/>
+          <w:szCs w:val="22"/>
+          <w:lang w:val="pl-PL" w:eastAsia="pl-PL" w:bidi="ar-SA"/>
+        </w:rPr>
+      </w:pPr>
+      <w:r>
+        <w:rPr/>
+        <w:t>[11] Cierniewska A., Bliźniuk G.: "Zastosowanie standardu HL7 FHIR w mobilenj aplikacji medycznej", 2017.</w:t>
+      </w:r>
+    </w:p>
+    <w:p>
+      <w:pPr>
+        <w:pStyle w:val="Normalny115"/>
+        <w:ind w:left="0" w:right="0" w:hanging="0"/>
+        <w:rPr>
+          <w:rFonts w:ascii="Times New Roman" w:hAnsi="Times New Roman" w:eastAsia="Times New Roman" w:cs="Times New Roman"/>
+          <w:b/>
+          <w:b/>
+          <w:bCs/>
+          <w:smallCaps/>
+          <w:color w:val="auto"/>
+          <w:kern w:val="0"/>
+          <w:sz w:val="22"/>
+          <w:szCs w:val="22"/>
+          <w:lang w:val="pl-PL" w:eastAsia="pl-PL" w:bidi="ar-SA"/>
+        </w:rPr>
+      </w:pPr>
+      <w:r>
+        <w:rPr/>
+      </w:r>
+    </w:p>
+    <w:p>
+      <w:pPr>
+        <w:pStyle w:val="Normalny115"/>
+        <w:ind w:left="0" w:right="0" w:hanging="0"/>
+        <w:rPr>
+          <w:rFonts w:ascii="Times New Roman" w:hAnsi="Times New Roman" w:eastAsia="Times New Roman" w:cs="Times New Roman"/>
+          <w:b/>
+          <w:b/>
+          <w:bCs/>
+          <w:smallCaps/>
+          <w:color w:val="auto"/>
+          <w:kern w:val="0"/>
+          <w:sz w:val="22"/>
+          <w:szCs w:val="22"/>
+          <w:lang w:val="pl-PL" w:eastAsia="pl-PL" w:bidi="ar-SA"/>
+        </w:rPr>
+      </w:pPr>
+      <w:r>
+        <w:rPr/>
+        <w:t>[12] Athanasios K. S.: "Machine Learning Strategies To Handle Medical Data",  Aristotle University of Thessaloniki, Thessaloniki 1/2020</w:t>
+      </w:r>
+    </w:p>
     <w:sectPr>
-      <w:footerReference w:type="even" r:id="rId9"/>
-      <w:footerReference w:type="default" r:id="rId10"/>
+      <w:footerReference w:type="even" r:id="rId16"/>
+      <w:footerReference w:type="default" r:id="rId17"/>
       <w:type w:val="nextPage"/>
       <w:pgSz w:w="11906" w:h="16838"/>
-      <w:pgMar w:left="2381" w:right="2381" w:header="0" w:top="3119" w:footer="708" w:bottom="2835" w:gutter="0"/>
+      <w:pgMar w:left="2381" w:right="2381" w:gutter="0" w:header="0" w:top="3119" w:footer="708" w:bottom="2835"/>
       <w:pgNumType w:fmt="decimal"/>
       <w:formProt w:val="false"/>
       <w:textDirection w:val="lrTb"/>
@@ -6048,7 +6787,7 @@
     <w:pPr>
       <w:widowControl/>
       <w:suppressAutoHyphens w:val="false"/>
-      <w:overflowPunct w:val="true"/>
+      <w:overflowPunct w:val="false"/>
       <w:bidi w:val="0"/>
       <w:spacing w:before="0" w:after="0"/>
       <w:jc w:val="left"/>
@@ -6833,7 +7572,7 @@
       <w:rFonts w:cs="Lohit Devanagari"/>
     </w:rPr>
   </w:style>
-  <w:style w:type="paragraph" w:styleId="Caption">
+  <w:style w:type="paragraph" w:styleId="Podpis">
     <w:name w:val="Caption"/>
     <w:basedOn w:val="Normal"/>
     <w:qFormat/>
@@ -6880,7 +7619,7 @@
     </w:pPr>
     <w:rPr/>
   </w:style>
-  <w:style w:type="paragraph" w:styleId="Caption1">
+  <w:style w:type="paragraph" w:styleId="Caption">
     <w:name w:val="caption"/>
     <w:basedOn w:val="Normal"/>
     <w:qFormat/>
@@ -6904,7 +7643,7 @@
     <w:pPr>
       <w:widowControl/>
       <w:suppressAutoHyphens w:val="true"/>
-      <w:overflowPunct w:val="true"/>
+      <w:overflowPunct w:val="false"/>
       <w:bidi w:val="0"/>
       <w:spacing w:before="0" w:after="0"/>
       <w:jc w:val="left"/>
@@ -6935,8 +7674,8 @@
   </w:style>
   <w:style w:type="paragraph" w:styleId="StylLegenda9ptWyrwnanydorodka">
     <w:name w:val="Styl Legenda + 9 pt Wyrównany do środka"/>
-    <w:basedOn w:val="Caption1"/>
-    <w:next w:val="Caption1"/>
+    <w:basedOn w:val="Caption"/>
+    <w:next w:val="Caption"/>
     <w:autoRedefine/>
     <w:qFormat/>
     <w:pPr>
@@ -6950,7 +7689,7 @@
       <w:szCs w:val="18"/>
     </w:rPr>
   </w:style>
-  <w:style w:type="paragraph" w:styleId="Podpis">
+  <w:style w:type="paragraph" w:styleId="Sygnatura">
     <w:name w:val="Signature"/>
     <w:basedOn w:val="Normal"/>
     <w:pPr>
@@ -6964,7 +7703,7 @@
     <w:pPr>
       <w:widowControl/>
       <w:suppressAutoHyphens w:val="true"/>
-      <w:overflowPunct w:val="true"/>
+      <w:overflowPunct w:val="false"/>
       <w:bidi w:val="0"/>
       <w:spacing w:before="0" w:after="0"/>
       <w:jc w:val="left"/>
@@ -7020,6 +7759,7 @@
     <w:pPr>
       <w:spacing w:before="120" w:after="120"/>
       <w:jc w:val="center"/>
+      <w:outlineLvl w:val="9"/>
     </w:pPr>
     <w:rPr>
       <w:sz w:val="24"/>
@@ -7189,6 +7929,7 @@
     <w:qFormat/>
     <w:pPr>
       <w:spacing w:before="0" w:after="0"/>
+      <w:outlineLvl w:val="9"/>
     </w:pPr>
     <w:rPr>
       <w:b w:val="false"/>
@@ -7231,7 +7972,7 @@
     <w:pPr>
       <w:widowControl/>
       <w:suppressAutoHyphens w:val="true"/>
-      <w:overflowPunct w:val="true"/>
+      <w:overflowPunct w:val="false"/>
       <w:bidi w:val="0"/>
       <w:spacing w:before="0" w:after="0"/>
       <w:jc w:val="left"/>
@@ -7379,7 +8120,7 @@
   </w:style>
   <w:style w:type="paragraph" w:styleId="Wzory">
     <w:name w:val="wzory"/>
-    <w:basedOn w:val="Caption1"/>
+    <w:basedOn w:val="Caption"/>
     <w:qFormat/>
     <w:pPr>
       <w:tabs>
@@ -7615,7 +8356,7 @@
       <w:keepNext w:val="true"/>
       <w:widowControl/>
       <w:suppressAutoHyphens w:val="true"/>
-      <w:overflowPunct w:val="true"/>
+      <w:overflowPunct w:val="false"/>
       <w:bidi w:val="0"/>
       <w:spacing w:lineRule="auto" w:line="360" w:before="0" w:after="200"/>
       <w:jc w:val="left"/>
@@ -7646,7 +8387,7 @@
       <w:widowControl/>
       <w:suppressLineNumbers/>
       <w:suppressAutoHyphens w:val="true"/>
-      <w:overflowPunct w:val="true"/>
+      <w:overflowPunct w:val="false"/>
       <w:bidi w:val="0"/>
       <w:spacing w:lineRule="auto" w:line="276" w:before="0" w:after="200"/>
       <w:jc w:val="left"/>
@@ -7669,7 +8410,7 @@
     <w:pPr>
       <w:widowControl/>
       <w:suppressAutoHyphens w:val="true"/>
-      <w:overflowPunct w:val="true"/>
+      <w:overflowPunct w:val="false"/>
       <w:bidi w:val="0"/>
       <w:spacing w:lineRule="auto" w:line="312" w:before="0" w:after="200"/>
       <w:ind w:left="0" w:right="0" w:firstLine="363"/>
@@ -7691,7 +8432,7 @@
     <w:pPr>
       <w:widowControl/>
       <w:suppressAutoHyphens w:val="true"/>
-      <w:overflowPunct w:val="true"/>
+      <w:overflowPunct w:val="false"/>
       <w:bidi w:val="0"/>
       <w:spacing w:lineRule="auto" w:line="312" w:before="0" w:after="200"/>
       <w:jc w:val="both"/>
@@ -7753,7 +8494,7 @@
     <w:pPr>
       <w:widowControl w:val="false"/>
       <w:suppressAutoHyphens w:val="true"/>
-      <w:overflowPunct w:val="true"/>
+      <w:overflowPunct w:val="false"/>
       <w:bidi w:val="0"/>
       <w:spacing w:lineRule="auto" w:line="360" w:before="0" w:after="200"/>
       <w:jc w:val="left"/>
@@ -7829,7 +8570,7 @@
   </w:style>
   <w:style w:type="paragraph" w:styleId="TableofFigures">
     <w:name w:val="Table of Figures"/>
-    <w:basedOn w:val="Caption"/>
+    <w:basedOn w:val="Podpis"/>
     <w:qFormat/>
     <w:pPr/>
     <w:rPr/>
@@ -7843,7 +8584,7 @@
   </w:style>
   <w:style w:type="paragraph" w:styleId="A">
     <w:name w:val="a"/>
-    <w:basedOn w:val="Caption"/>
+    <w:basedOn w:val="Podpis"/>
     <w:qFormat/>
     <w:pPr/>
     <w:rPr/>

</xml_diff>